<commit_message>
Implemented better design for the main and settings activity
</commit_message>
<xml_diff>
--- a/StudienarbeitProgMS.docx
+++ b/StudienarbeitProgMS.docx
@@ -65,33 +65,67 @@
           <w:szCs w:val="52"/>
         </w:rPr>
       </w:pPr>
-    </w:p>
-    <w:p>
-      <w:pPr>
-        <w:jc w:val="center"/>
+      <w:r>
         <w:rPr>
           <w:rFonts w:asciiTheme="majorHAnsi" w:hAnsiTheme="majorHAnsi" w:cstheme="majorHAnsi"/>
           <w:sz w:val="52"/>
           <w:szCs w:val="52"/>
         </w:rPr>
-      </w:pPr>
+        <w:t>FlyControl-Drohnensteuerung</w:t>
+      </w:r>
     </w:p>
     <w:p>
       <w:pPr>
         <w:jc w:val="center"/>
         <w:rPr>
           <w:rFonts w:asciiTheme="majorHAnsi" w:hAnsiTheme="majorHAnsi" w:cstheme="majorHAnsi"/>
-          <w:sz w:val="52"/>
-          <w:szCs w:val="52"/>
-        </w:rPr>
-      </w:pPr>
-      <w:r>
-        <w:rPr>
-          <w:rFonts w:asciiTheme="majorHAnsi" w:hAnsiTheme="majorHAnsi" w:cstheme="majorHAnsi"/>
-          <w:sz w:val="52"/>
-          <w:szCs w:val="52"/>
-        </w:rPr>
-        <w:t>Lastenheft</w:t>
+          <w:sz w:val="32"/>
+          <w:szCs w:val="32"/>
+        </w:rPr>
+      </w:pPr>
+      <w:r>
+        <w:rPr>
+          <w:rFonts w:asciiTheme="majorHAnsi" w:hAnsiTheme="majorHAnsi" w:cstheme="majorHAnsi"/>
+          <w:sz w:val="32"/>
+          <w:szCs w:val="32"/>
+        </w:rPr>
+        <w:t>von</w:t>
+      </w:r>
+    </w:p>
+    <w:p>
+      <w:pPr>
+        <w:jc w:val="center"/>
+        <w:rPr>
+          <w:rFonts w:asciiTheme="majorHAnsi" w:hAnsiTheme="majorHAnsi" w:cstheme="majorHAnsi"/>
+          <w:sz w:val="32"/>
+          <w:szCs w:val="32"/>
+        </w:rPr>
+      </w:pPr>
+      <w:r>
+        <w:rPr>
+          <w:rFonts w:asciiTheme="majorHAnsi" w:hAnsiTheme="majorHAnsi" w:cstheme="majorHAnsi"/>
+          <w:sz w:val="32"/>
+          <w:szCs w:val="32"/>
+        </w:rPr>
+        <w:t>Manuel Amesberger</w:t>
+      </w:r>
+    </w:p>
+    <w:p>
+      <w:pPr>
+        <w:jc w:val="center"/>
+        <w:rPr>
+          <w:rFonts w:asciiTheme="majorHAnsi" w:hAnsiTheme="majorHAnsi" w:cstheme="majorHAnsi"/>
+          <w:sz w:val="32"/>
+          <w:szCs w:val="32"/>
+        </w:rPr>
+      </w:pPr>
+      <w:r>
+        <w:rPr>
+          <w:rFonts w:asciiTheme="majorHAnsi" w:hAnsiTheme="majorHAnsi" w:cstheme="majorHAnsi"/>
+          <w:sz w:val="32"/>
+          <w:szCs w:val="32"/>
+        </w:rPr>
+        <w:t>26.06.2019</w:t>
       </w:r>
     </w:p>
     <w:p>
@@ -319,8 +353,8 @@
       <w:pPr>
         <w:pStyle w:val="Listenabsatz"/>
         <w:numPr>
-          <w:ilvl w:val="0"/>
-          <w:numId w:val="2"/>
+          <w:ilvl w:val="1"/>
+          <w:numId w:val="3"/>
         </w:numPr>
         <w:rPr>
           <w:rFonts w:cstheme="minorHAnsi"/>
@@ -341,8 +375,8 @@
       <w:pPr>
         <w:pStyle w:val="Listenabsatz"/>
         <w:numPr>
-          <w:ilvl w:val="0"/>
-          <w:numId w:val="2"/>
+          <w:ilvl w:val="1"/>
+          <w:numId w:val="3"/>
         </w:numPr>
         <w:rPr>
           <w:rFonts w:cstheme="minorHAnsi"/>
@@ -356,15 +390,23 @@
           <w:sz w:val="24"/>
           <w:szCs w:val="24"/>
         </w:rPr>
-        <w:t>Steuerung der Bewegung nach vorne und hinten sowie seitwärts</w:t>
+        <w:t xml:space="preserve">Steuerung der Bewegung </w:t>
+      </w:r>
+      <w:r>
+        <w:rPr>
+          <w:rFonts w:cstheme="minorHAnsi"/>
+          <w:sz w:val="24"/>
+          <w:szCs w:val="24"/>
+        </w:rPr>
+        <w:t>der Drohne</w:t>
       </w:r>
     </w:p>
     <w:p>
       <w:pPr>
         <w:pStyle w:val="Listenabsatz"/>
         <w:numPr>
-          <w:ilvl w:val="0"/>
-          <w:numId w:val="2"/>
+          <w:ilvl w:val="2"/>
+          <w:numId w:val="3"/>
         </w:numPr>
         <w:rPr>
           <w:rFonts w:cstheme="minorHAnsi"/>
@@ -378,15 +420,15 @@
           <w:sz w:val="24"/>
           <w:szCs w:val="24"/>
         </w:rPr>
-        <w:t>Steuerung der Flughöhe der Drohne</w:t>
+        <w:t>Steuerung des Auf- und Abstiegs</w:t>
       </w:r>
     </w:p>
     <w:p>
       <w:pPr>
         <w:pStyle w:val="Listenabsatz"/>
         <w:numPr>
-          <w:ilvl w:val="0"/>
-          <w:numId w:val="2"/>
+          <w:ilvl w:val="2"/>
+          <w:numId w:val="3"/>
         </w:numPr>
         <w:rPr>
           <w:rFonts w:cstheme="minorHAnsi"/>
@@ -400,15 +442,15 @@
           <w:sz w:val="24"/>
           <w:szCs w:val="24"/>
         </w:rPr>
-        <w:t>Steuerung des Gierens der Drohne</w:t>
+        <w:t>Steuerung der vor- und rückwärtigen Bewegung</w:t>
       </w:r>
     </w:p>
     <w:p>
       <w:pPr>
         <w:pStyle w:val="Listenabsatz"/>
         <w:numPr>
-          <w:ilvl w:val="0"/>
-          <w:numId w:val="2"/>
+          <w:ilvl w:val="2"/>
+          <w:numId w:val="3"/>
         </w:numPr>
         <w:rPr>
           <w:rFonts w:cstheme="minorHAnsi"/>
@@ -422,31 +464,15 @@
           <w:sz w:val="24"/>
           <w:szCs w:val="24"/>
         </w:rPr>
-        <w:t xml:space="preserve">Einstellung der </w:t>
-      </w:r>
-      <w:r>
-        <w:rPr>
-          <w:rFonts w:cstheme="minorHAnsi"/>
-          <w:sz w:val="24"/>
-          <w:szCs w:val="24"/>
-        </w:rPr>
-        <w:t xml:space="preserve">maximalen </w:t>
-      </w:r>
-      <w:r>
-        <w:rPr>
-          <w:rFonts w:cstheme="minorHAnsi"/>
-          <w:sz w:val="24"/>
-          <w:szCs w:val="24"/>
-        </w:rPr>
-        <w:t>Flughöhe</w:t>
+        <w:t>Steuerung der Drohne nach Links und Rechts</w:t>
       </w:r>
     </w:p>
     <w:p>
       <w:pPr>
         <w:pStyle w:val="Listenabsatz"/>
         <w:numPr>
-          <w:ilvl w:val="0"/>
-          <w:numId w:val="2"/>
+          <w:ilvl w:val="2"/>
+          <w:numId w:val="3"/>
         </w:numPr>
         <w:rPr>
           <w:rFonts w:cstheme="minorHAnsi"/>
@@ -460,31 +486,81 @@
           <w:sz w:val="24"/>
           <w:szCs w:val="24"/>
         </w:rPr>
-        <w:t>Einstellung der max</w:t>
-      </w:r>
-      <w:r>
-        <w:rPr>
-          <w:rFonts w:cstheme="minorHAnsi"/>
-          <w:sz w:val="24"/>
-          <w:szCs w:val="24"/>
-        </w:rPr>
-        <w:t>imalen</w:t>
-      </w:r>
-      <w:r>
-        <w:rPr>
-          <w:rFonts w:cstheme="minorHAnsi"/>
-          <w:sz w:val="24"/>
-          <w:szCs w:val="24"/>
-        </w:rPr>
-        <w:t xml:space="preserve"> Geschwindigkeit</w:t>
+        <w:t>Steuerung der Drehung nach links und rechts</w:t>
       </w:r>
     </w:p>
     <w:p>
       <w:pPr>
         <w:pStyle w:val="Listenabsatz"/>
         <w:numPr>
-          <w:ilvl w:val="0"/>
-          <w:numId w:val="2"/>
+          <w:ilvl w:val="1"/>
+          <w:numId w:val="3"/>
+        </w:numPr>
+        <w:rPr>
+          <w:rFonts w:cstheme="minorHAnsi"/>
+          <w:sz w:val="24"/>
+          <w:szCs w:val="24"/>
+        </w:rPr>
+      </w:pPr>
+      <w:r>
+        <w:rPr>
+          <w:rFonts w:cstheme="minorHAnsi"/>
+          <w:sz w:val="24"/>
+          <w:szCs w:val="24"/>
+        </w:rPr>
+        <w:t>Einstellung von Parametern</w:t>
+      </w:r>
+    </w:p>
+    <w:p>
+      <w:pPr>
+        <w:pStyle w:val="Listenabsatz"/>
+        <w:numPr>
+          <w:ilvl w:val="2"/>
+          <w:numId w:val="3"/>
+        </w:numPr>
+        <w:rPr>
+          <w:rFonts w:cstheme="minorHAnsi"/>
+          <w:sz w:val="24"/>
+          <w:szCs w:val="24"/>
+        </w:rPr>
+      </w:pPr>
+      <w:r>
+        <w:rPr>
+          <w:rFonts w:cstheme="minorHAnsi"/>
+          <w:sz w:val="24"/>
+          <w:szCs w:val="24"/>
+        </w:rPr>
+        <w:t>Einstellung der maximalen Flughöhe</w:t>
+      </w:r>
+    </w:p>
+    <w:p>
+      <w:pPr>
+        <w:pStyle w:val="Listenabsatz"/>
+        <w:numPr>
+          <w:ilvl w:val="2"/>
+          <w:numId w:val="3"/>
+        </w:numPr>
+        <w:rPr>
+          <w:rFonts w:cstheme="minorHAnsi"/>
+          <w:sz w:val="24"/>
+          <w:szCs w:val="24"/>
+        </w:rPr>
+      </w:pPr>
+      <w:r>
+        <w:rPr>
+          <w:rFonts w:cstheme="minorHAnsi"/>
+          <w:sz w:val="24"/>
+          <w:szCs w:val="24"/>
+        </w:rPr>
+        <w:t>Einstellung der maximalen Geschwindigkeit</w:t>
+      </w:r>
+    </w:p>
+    <w:p>
+      <w:pPr>
+        <w:pStyle w:val="Listenabsatz"/>
+        <w:numPr>
+          <w:ilvl w:val="2"/>
+          <w:numId w:val="3"/>
         </w:numPr>
         <w:rPr>
           <w:rFonts w:cstheme="minorHAnsi"/>
@@ -543,97 +619,13 @@
         </w:rPr>
         <w:t>Die App wird nativ für Android entwickelt. Als Programmiersprache wird Java verwendet.</w:t>
       </w:r>
-    </w:p>
-    <w:p>
-      <w:pPr>
-        <w:rPr>
-          <w:rFonts w:cstheme="minorHAnsi"/>
-          <w:sz w:val="24"/>
-          <w:szCs w:val="24"/>
-        </w:rPr>
-      </w:pPr>
-      <w:r>
-        <w:rPr>
-          <w:rFonts w:cstheme="minorHAnsi"/>
-          <w:sz w:val="24"/>
-          <w:szCs w:val="24"/>
-        </w:rPr>
-        <w:t>Starten und Stoppen der Drohne wird über einen Button</w:t>
-      </w:r>
-      <w:r>
-        <w:rPr>
-          <w:rFonts w:cstheme="minorHAnsi"/>
-          <w:sz w:val="24"/>
-          <w:szCs w:val="24"/>
-        </w:rPr>
-        <w:t>-Click</w:t>
-      </w:r>
-      <w:r>
-        <w:rPr>
-          <w:rFonts w:cstheme="minorHAnsi"/>
-          <w:sz w:val="24"/>
-          <w:szCs w:val="24"/>
-        </w:rPr>
-        <w:t xml:space="preserve"> realisiert, der je nach aktuellem Zustand der Drohne seine Funktion zwischen Start und Stopp ändert</w:t>
-      </w:r>
-    </w:p>
-    <w:p>
-      <w:pPr>
-        <w:rPr>
-          <w:rFonts w:cstheme="minorHAnsi"/>
-          <w:sz w:val="24"/>
-          <w:szCs w:val="24"/>
-        </w:rPr>
-      </w:pPr>
-      <w:r>
-        <w:rPr>
-          <w:rFonts w:cstheme="minorHAnsi"/>
-          <w:sz w:val="24"/>
-          <w:szCs w:val="24"/>
-        </w:rPr>
-        <w:t>Die Steuerung der horizontale</w:t>
-      </w:r>
-      <w:r>
-        <w:rPr>
-          <w:rFonts w:cstheme="minorHAnsi"/>
-          <w:sz w:val="24"/>
-          <w:szCs w:val="24"/>
-        </w:rPr>
-        <w:t>n Bewegung wird über Sensoren des mobilen Geräts gesteuert, die die Neigung in die jeweilige Richtung (vorne, hinten, links, rechts) registrieren.</w:t>
-      </w:r>
-    </w:p>
-    <w:p>
-      <w:pPr>
-        <w:rPr>
-          <w:rFonts w:cstheme="minorHAnsi"/>
-          <w:sz w:val="24"/>
-          <w:szCs w:val="24"/>
-        </w:rPr>
-      </w:pPr>
-      <w:r>
-        <w:rPr>
-          <w:rFonts w:cstheme="minorHAnsi"/>
-          <w:sz w:val="24"/>
-          <w:szCs w:val="24"/>
-        </w:rPr>
-        <w:t>Die Flughöhe wird über zwei Buttons gesteuert, die die Drohne solange steigen bzw. sinken lassen, wie sie gedrückt werden oder sie die max. Flughöhe erreicht hat.</w:t>
-      </w:r>
-    </w:p>
-    <w:p>
-      <w:pPr>
-        <w:rPr>
-          <w:rFonts w:cstheme="minorHAnsi"/>
-          <w:sz w:val="24"/>
-          <w:szCs w:val="24"/>
-        </w:rPr>
-      </w:pPr>
-      <w:r>
-        <w:rPr>
-          <w:rFonts w:cstheme="minorHAnsi"/>
-          <w:sz w:val="24"/>
-          <w:szCs w:val="24"/>
-        </w:rPr>
-        <w:t>Über den Beschleunigungssensor wird die Ausrichtung des Smartphones abgefragt.</w:t>
+      <w:r>
+        <w:rPr>
+          <w:rFonts w:cstheme="minorHAnsi"/>
+          <w:sz w:val="24"/>
+          <w:szCs w:val="24"/>
+        </w:rPr>
+        <w:t xml:space="preserve"> </w:t>
       </w:r>
       <w:r>
         <w:rPr>
@@ -642,614 +634,107 @@
           <w:szCs w:val="24"/>
         </w:rPr>
         <w:br/>
-        <w:t>Bei Bewegung um die Längsachse</w:t>
-      </w:r>
-      <w:r>
-        <w:rPr>
-          <w:rFonts w:cstheme="minorHAnsi"/>
-          <w:sz w:val="24"/>
-          <w:szCs w:val="24"/>
-        </w:rPr>
-        <w:t xml:space="preserve"> wird die</w:t>
-      </w:r>
-      <w:r>
-        <w:rPr>
-          <w:rFonts w:cstheme="minorHAnsi"/>
-          <w:sz w:val="24"/>
-          <w:szCs w:val="24"/>
-        </w:rPr>
-        <w:t xml:space="preserve"> Bewegung der Drohne nach Vorne und Hinten gesteuert.</w:t>
-      </w:r>
-    </w:p>
-    <w:p>
-      <w:pPr>
-        <w:rPr>
-          <w:rFonts w:cstheme="minorHAnsi"/>
-        </w:rPr>
-      </w:pPr>
-      <w:r>
-        <w:rPr>
-          <w:rFonts w:cstheme="minorHAnsi"/>
-          <w:noProof/>
-        </w:rPr>
-        <mc:AlternateContent>
-          <mc:Choice Requires="wpg">
-            <w:drawing>
-              <wp:anchor distT="0" distB="0" distL="114300" distR="114300" simplePos="0" relativeHeight="251664384" behindDoc="0" locked="0" layoutInCell="1" allowOverlap="1" wp14:anchorId="4709A6E9" wp14:editId="5A42D344">
-                <wp:simplePos x="0" y="0"/>
-                <wp:positionH relativeFrom="column">
-                  <wp:posOffset>271780</wp:posOffset>
-                </wp:positionH>
-                <wp:positionV relativeFrom="paragraph">
-                  <wp:posOffset>5080</wp:posOffset>
-                </wp:positionV>
-                <wp:extent cx="2453217" cy="1056322"/>
-                <wp:effectExtent l="0" t="0" r="23495" b="0"/>
-                <wp:wrapSquare wrapText="bothSides"/>
-                <wp:docPr id="5" name="Gruppieren 5"/>
-                <wp:cNvGraphicFramePr/>
-                <a:graphic xmlns:a="http://schemas.openxmlformats.org/drawingml/2006/main">
-                  <a:graphicData uri="http://schemas.microsoft.com/office/word/2010/wordprocessingGroup">
-                    <wpg:wgp>
-                      <wpg:cNvGrpSpPr/>
-                      <wpg:grpSpPr>
-                        <a:xfrm>
-                          <a:off x="0" y="0"/>
-                          <a:ext cx="2453217" cy="1056322"/>
-                          <a:chOff x="0" y="0"/>
-                          <a:chExt cx="2453217" cy="1056322"/>
-                        </a:xfrm>
-                      </wpg:grpSpPr>
-                      <wps:wsp>
-                        <wps:cNvPr id="2" name="Gerader Verbinder 2"/>
-                        <wps:cNvCnPr/>
-                        <wps:spPr>
-                          <a:xfrm flipV="1">
-                            <a:off x="0" y="533400"/>
-                            <a:ext cx="2379134" cy="0"/>
-                          </a:xfrm>
-                          <a:prstGeom prst="line">
-                            <a:avLst/>
-                          </a:prstGeom>
-                          <a:ln w="57150"/>
-                        </wps:spPr>
-                        <wps:style>
-                          <a:lnRef idx="3">
-                            <a:schemeClr val="dk1"/>
-                          </a:lnRef>
-                          <a:fillRef idx="0">
-                            <a:schemeClr val="dk1"/>
-                          </a:fillRef>
-                          <a:effectRef idx="2">
-                            <a:schemeClr val="dk1"/>
-                          </a:effectRef>
-                          <a:fontRef idx="minor">
-                            <a:schemeClr val="tx1"/>
-                          </a:fontRef>
-                        </wps:style>
-                        <wps:bodyPr/>
-                      </wps:wsp>
-                      <wps:wsp>
-                        <wps:cNvPr id="4" name="Pfeil: nach unten gekrümmt 4"/>
-                        <wps:cNvSpPr/>
-                        <wps:spPr>
-                          <a:xfrm>
-                            <a:off x="1962150" y="0"/>
-                            <a:ext cx="491067" cy="380788"/>
-                          </a:xfrm>
-                          <a:prstGeom prst="curvedDownArrow">
-                            <a:avLst>
-                              <a:gd name="adj1" fmla="val 25000"/>
-                              <a:gd name="adj2" fmla="val 47982"/>
-                              <a:gd name="adj3" fmla="val 34893"/>
-                            </a:avLst>
-                          </a:prstGeom>
-                        </wps:spPr>
-                        <wps:style>
-                          <a:lnRef idx="2">
-                            <a:schemeClr val="accent1">
-                              <a:shade val="50000"/>
-                            </a:schemeClr>
-                          </a:lnRef>
-                          <a:fillRef idx="1">
-                            <a:schemeClr val="accent1"/>
-                          </a:fillRef>
-                          <a:effectRef idx="0">
-                            <a:schemeClr val="accent1"/>
-                          </a:effectRef>
-                          <a:fontRef idx="minor">
-                            <a:schemeClr val="lt1"/>
-                          </a:fontRef>
-                        </wps:style>
-                        <wps:bodyPr rot="0" spcFirstLastPara="0" vertOverflow="overflow" horzOverflow="overflow" vert="horz" wrap="square" lIns="91440" tIns="45720" rIns="91440" bIns="45720" numCol="1" spcCol="0" rtlCol="0" fromWordArt="0" anchor="ctr" anchorCtr="0" forceAA="0" compatLnSpc="1">
-                          <a:prstTxWarp prst="textNoShape">
-                            <a:avLst/>
-                          </a:prstTxWarp>
-                          <a:noAutofit/>
-                        </wps:bodyPr>
-                      </wps:wsp>
-                      <pic:pic xmlns:pic="http://schemas.openxmlformats.org/drawingml/2006/picture">
-                        <pic:nvPicPr>
-                          <pic:cNvPr id="1" name="Grafik 1"/>
-                          <pic:cNvPicPr>
-                            <a:picLocks noChangeAspect="1"/>
-                          </pic:cNvPicPr>
-                        </pic:nvPicPr>
-                        <pic:blipFill rotWithShape="1">
-                          <a:blip r:embed="rId6" cstate="print">
-                            <a:extLst>
-                              <a:ext uri="{28A0092B-C50C-407E-A947-70E740481C1C}">
-                                <a14:useLocalDpi xmlns:a14="http://schemas.microsoft.com/office/drawing/2010/main" val="0"/>
-                              </a:ext>
-                            </a:extLst>
-                          </a:blip>
-                          <a:srcRect l="28743" t="9619" r="20944" b="19323"/>
-                          <a:stretch/>
-                        </pic:blipFill>
-                        <pic:spPr bwMode="auto">
-                          <a:xfrm rot="5400000">
-                            <a:off x="809625" y="-133350"/>
-                            <a:ext cx="941705" cy="1437640"/>
-                          </a:xfrm>
-                          <a:prstGeom prst="rect">
-                            <a:avLst/>
-                          </a:prstGeom>
-                          <a:ln>
-                            <a:noFill/>
-                          </a:ln>
-                          <a:extLst>
-                            <a:ext uri="{53640926-AAD7-44D8-BBD7-CCE9431645EC}">
-                              <a14:shadowObscured xmlns:a14="http://schemas.microsoft.com/office/drawing/2010/main"/>
-                            </a:ext>
-                          </a:extLst>
-                        </pic:spPr>
-                      </pic:pic>
-                    </wpg:wgp>
-                  </a:graphicData>
-                </a:graphic>
-              </wp:anchor>
-            </w:drawing>
-          </mc:Choice>
-          <mc:Fallback>
-            <w:pict>
-              <v:group w14:anchorId="507ACA8B" id="Gruppieren 5" o:spid="_x0000_s1026" style="position:absolute;margin-left:21.4pt;margin-top:.4pt;width:193.15pt;height:83.15pt;z-index:251664384" coordsize="24532,10563" o:gfxdata="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">
-                <v:line id="Gerader Verbinder 2" o:spid="_x0000_s1027" style="position:absolute;flip:y;visibility:visible;mso-wrap-style:square" from="0,5334" to="23791,5334" o:connectortype="straight" o:gfxdata="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" strokecolor="black [3200]" strokeweight="4.5pt">
-                  <v:stroke joinstyle="miter"/>
-                </v:line>
-                <v:shapetype id="_x0000_t105" coordsize="21600,21600" o:spt="105" adj="12960,19440,14400" path="wr,0@3@23,0@22@4,0@15,0@1@23@7,0@13@2l@14@2@8@22@12@2at,0@3@23@11@2@17@26@15,0@1@23@17@26@15@22xewr,0@3@23@4,0@17@26nfe">
-                  <v:stroke joinstyle="miter"/>
-                  <v:formulas>
-                    <v:f eqn="val #0"/>
-                    <v:f eqn="val #1"/>
-                    <v:f eqn="val #2"/>
-                    <v:f eqn="sum #0 width #1"/>
-                    <v:f eqn="prod @3 1 2"/>
-                    <v:f eqn="sum #1 #1 width"/>
-                    <v:f eqn="sum @5 #1 #0"/>
-                    <v:f eqn="prod @6 1 2"/>
-                    <v:f eqn="mid width #0"/>
-                    <v:f eqn="sum height 0 #2"/>
-                    <v:f eqn="ellipse @9 height @4"/>
-                    <v:f eqn="sum @4 @10 0"/>
-                    <v:f eqn="sum @11 #1 width"/>
-                    <v:f eqn="sum @7 @10 0"/>
-                    <v:f eqn="sum @12 width #0"/>
-                    <v:f eqn="sum @5 0 #0"/>
-                    <v:f eqn="prod @15 1 2"/>
-                    <v:f eqn="mid @4 @7"/>
-                    <v:f eqn="sum #0 #1 width"/>
-                    <v:f eqn="prod @18 1 2"/>
-                    <v:f eqn="sum @17 0 @19"/>
-                    <v:f eqn="val width"/>
-                    <v:f eqn="val height"/>
-                    <v:f eqn="prod height 2 1"/>
-                    <v:f eqn="sum @17 0 @4"/>
-                    <v:f eqn="ellipse @24 @4 height"/>
-                    <v:f eqn="sum height 0 @25"/>
-                    <v:f eqn="sum @8 128 0"/>
-                    <v:f eqn="prod @5 1 2"/>
-                    <v:f eqn="sum @5 0 128"/>
-                    <v:f eqn="sum #0 @17 @12"/>
-                    <v:f eqn="ellipse @20 @4 height"/>
-                    <v:f eqn="sum width 0 #0"/>
-                    <v:f eqn="prod @32 1 2"/>
-                    <v:f eqn="prod height height 1"/>
-                    <v:f eqn="prod @9 @9 1"/>
-                    <v:f eqn="sum @34 0 @35"/>
-                    <v:f eqn="sqrt @36"/>
-                    <v:f eqn="sum @37 height 0"/>
-                    <v:f eqn="prod width height @38"/>
-                    <v:f eqn="sum @39 64 0"/>
-                    <v:f eqn="prod #0 1 2"/>
-                    <v:f eqn="ellipse @33 @41 height"/>
-                    <v:f eqn="sum height 0 @42"/>
-                    <v:f eqn="sum @43 64 0"/>
-                    <v:f eqn="prod @4 1 2"/>
-                    <v:f eqn="sum #1 0 @45"/>
-                    <v:f eqn="prod height 4390 32768"/>
-                    <v:f eqn="prod height 28378 32768"/>
-                  </v:formulas>
-                  <v:path o:extrusionok="f" o:connecttype="custom" o:connectlocs="@17,0;@16,@22;@12,@2;@8,@22;@14,@2" o:connectangles="270,90,90,90,0" textboxrect="@45,@47,@46,@48"/>
-                  <v:handles>
-                    <v:h position="#0,bottomRight" xrange="@40,@29"/>
-                    <v:h position="#1,bottomRight" xrange="@27,@21"/>
-                    <v:h position="bottomRight,#2" yrange="@44,@22"/>
-                  </v:handles>
-                  <o:complex v:ext="view"/>
-                </v:shapetype>
-                <v:shape id="Pfeil: nach unten gekrümmt 4" o:spid="_x0000_s1028" type="#_x0000_t105" style="position:absolute;left:19621;width:4911;height:3807;visibility:visible;mso-wrap-style:square;v-text-anchor:middle" o:gfxdata="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" adj="13563,19675,14063" fillcolor="#4472c4 [3204]" strokecolor="#1f3763 [1604]" strokeweight="1pt"/>
-                <v:shapetype id="_x0000_t75" coordsize="21600,21600" o:spt="75" o:preferrelative="t" path="m@4@5l@4@11@9@11@9@5xe" filled="f" stroked="f">
-                  <v:stroke joinstyle="miter"/>
-                  <v:formulas>
-                    <v:f eqn="if lineDrawn pixelLineWidth 0"/>
-                    <v:f eqn="sum @0 1 0"/>
-                    <v:f eqn="sum 0 0 @1"/>
-                    <v:f eqn="prod @2 1 2"/>
-                    <v:f eqn="prod @3 21600 pixelWidth"/>
-                    <v:f eqn="prod @3 21600 pixelHeight"/>
-                    <v:f eqn="sum @0 0 1"/>
-                    <v:f eqn="prod @6 1 2"/>
-                    <v:f eqn="prod @7 21600 pixelWidth"/>
-                    <v:f eqn="sum @8 21600 0"/>
-                    <v:f eqn="prod @7 21600 pixelHeight"/>
-                    <v:f eqn="sum @10 21600 0"/>
-                  </v:formulas>
-                  <v:path o:extrusionok="f" gradientshapeok="t" o:connecttype="rect"/>
-                  <o:lock v:ext="edit" aspectratio="t"/>
-                </v:shapetype>
-                <v:shape id="Grafik 1" o:spid="_x0000_s1029" type="#_x0000_t75" style="position:absolute;left:8095;top:-1333;width:9417;height:14376;rotation:90;visibility:visible;mso-wrap-style:square" o:gfxdata="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">
-                  <v:imagedata r:id="rId7" o:title="" croptop="6304f" cropbottom="12664f" cropleft="18837f" cropright="13726f"/>
-                </v:shape>
-                <w10:wrap type="square"/>
-              </v:group>
-            </w:pict>
-          </mc:Fallback>
-        </mc:AlternateContent>
-      </w:r>
-    </w:p>
-    <w:p>
-      <w:pPr>
-        <w:rPr>
-          <w:rFonts w:cstheme="minorHAnsi"/>
-        </w:rPr>
-      </w:pPr>
-    </w:p>
-    <w:p>
-      <w:pPr>
-        <w:rPr>
-          <w:rFonts w:cstheme="minorHAnsi"/>
-        </w:rPr>
-      </w:pPr>
-    </w:p>
-    <w:p>
-      <w:pPr>
-        <w:rPr>
-          <w:rFonts w:cstheme="minorHAnsi"/>
-        </w:rPr>
-      </w:pPr>
-    </w:p>
-    <w:p>
-      <w:pPr>
-        <w:rPr>
-          <w:rFonts w:cstheme="minorHAnsi"/>
-          <w:sz w:val="24"/>
-          <w:szCs w:val="24"/>
-        </w:rPr>
-      </w:pPr>
-    </w:p>
-    <w:p>
-      <w:pPr>
-        <w:rPr>
-          <w:rFonts w:cstheme="minorHAnsi"/>
-          <w:sz w:val="24"/>
-          <w:szCs w:val="24"/>
-        </w:rPr>
-      </w:pPr>
-    </w:p>
-    <w:p>
-      <w:pPr>
-        <w:rPr>
-          <w:rFonts w:cstheme="minorHAnsi"/>
-          <w:sz w:val="24"/>
-          <w:szCs w:val="24"/>
-        </w:rPr>
-      </w:pPr>
-    </w:p>
-    <w:p>
-      <w:pPr>
-        <w:rPr>
-          <w:rFonts w:cstheme="minorHAnsi"/>
-          <w:sz w:val="24"/>
-          <w:szCs w:val="24"/>
-        </w:rPr>
-      </w:pPr>
-    </w:p>
-    <w:p>
-      <w:pPr>
-        <w:rPr>
-          <w:rFonts w:cstheme="minorHAnsi"/>
-          <w:sz w:val="24"/>
-          <w:szCs w:val="24"/>
-        </w:rPr>
-      </w:pPr>
-      <w:r>
-        <w:rPr>
-          <w:noProof/>
-          <w:sz w:val="24"/>
-          <w:szCs w:val="24"/>
-        </w:rPr>
-        <w:lastRenderedPageBreak/>
-        <w:drawing>
-          <wp:anchor distT="0" distB="0" distL="114300" distR="114300" simplePos="0" relativeHeight="251669504" behindDoc="0" locked="0" layoutInCell="1" allowOverlap="1" wp14:anchorId="48E0BB92" wp14:editId="108E8F4B">
-            <wp:simplePos x="0" y="0"/>
-            <wp:positionH relativeFrom="margin">
-              <wp:posOffset>1613535</wp:posOffset>
-            </wp:positionH>
-            <wp:positionV relativeFrom="paragraph">
-              <wp:posOffset>1405255</wp:posOffset>
-            </wp:positionV>
-            <wp:extent cx="914400" cy="914400"/>
-            <wp:effectExtent l="0" t="0" r="0" b="0"/>
-            <wp:wrapSquare wrapText="bothSides"/>
-            <wp:docPr id="13" name="Grafik 13" descr="Pfeil: Nach links drehen"/>
-            <wp:cNvGraphicFramePr>
-              <a:graphicFrameLocks xmlns:a="http://schemas.openxmlformats.org/drawingml/2006/main" noChangeAspect="1"/>
-            </wp:cNvGraphicFramePr>
-            <a:graphic xmlns:a="http://schemas.openxmlformats.org/drawingml/2006/main">
-              <a:graphicData uri="http://schemas.openxmlformats.org/drawingml/2006/picture">
-                <pic:pic xmlns:pic="http://schemas.openxmlformats.org/drawingml/2006/picture">
-                  <pic:nvPicPr>
-                    <pic:cNvPr id="12" name="RotateLeft.svg"/>
-                    <pic:cNvPicPr/>
-                  </pic:nvPicPr>
-                  <pic:blipFill>
-                    <a:blip r:embed="rId8">
-                      <a:extLst>
-                        <a:ext uri="{28A0092B-C50C-407E-A947-70E740481C1C}">
-                          <a14:useLocalDpi xmlns:a14="http://schemas.microsoft.com/office/drawing/2010/main" val="0"/>
-                        </a:ext>
-                        <a:ext uri="{96DAC541-7B7A-43D3-8B79-37D633B846F1}">
-                          <asvg:svgBlip xmlns:asvg="http://schemas.microsoft.com/office/drawing/2016/SVG/main" r:embed="rId9"/>
-                        </a:ext>
-                      </a:extLst>
-                    </a:blip>
-                    <a:stretch>
-                      <a:fillRect/>
-                    </a:stretch>
-                  </pic:blipFill>
-                  <pic:spPr>
-                    <a:xfrm rot="10800000">
-                      <a:off x="0" y="0"/>
-                      <a:ext cx="914400" cy="914400"/>
-                    </a:xfrm>
-                    <a:prstGeom prst="rect">
-                      <a:avLst/>
-                    </a:prstGeom>
-                  </pic:spPr>
-                </pic:pic>
-              </a:graphicData>
-            </a:graphic>
-          </wp:anchor>
-        </w:drawing>
-      </w:r>
-      <w:r>
-        <w:rPr>
-          <w:noProof/>
-          <w:sz w:val="24"/>
-          <w:szCs w:val="24"/>
-        </w:rPr>
-        <w:drawing>
-          <wp:anchor distT="0" distB="0" distL="114300" distR="114300" simplePos="0" relativeHeight="251667456" behindDoc="0" locked="0" layoutInCell="1" allowOverlap="1" wp14:anchorId="7506AE39" wp14:editId="3562DFC4">
-            <wp:simplePos x="0" y="0"/>
-            <wp:positionH relativeFrom="column">
-              <wp:posOffset>-33020</wp:posOffset>
-            </wp:positionH>
-            <wp:positionV relativeFrom="paragraph">
-              <wp:posOffset>323850</wp:posOffset>
-            </wp:positionV>
-            <wp:extent cx="914400" cy="914400"/>
-            <wp:effectExtent l="0" t="0" r="0" b="0"/>
-            <wp:wrapSquare wrapText="bothSides"/>
-            <wp:docPr id="12" name="Grafik 12" descr="Pfeil: Nach links drehen"/>
-            <wp:cNvGraphicFramePr>
-              <a:graphicFrameLocks xmlns:a="http://schemas.openxmlformats.org/drawingml/2006/main" noChangeAspect="1"/>
-            </wp:cNvGraphicFramePr>
-            <a:graphic xmlns:a="http://schemas.openxmlformats.org/drawingml/2006/main">
-              <a:graphicData uri="http://schemas.openxmlformats.org/drawingml/2006/picture">
-                <pic:pic xmlns:pic="http://schemas.openxmlformats.org/drawingml/2006/picture">
-                  <pic:nvPicPr>
-                    <pic:cNvPr id="12" name="RotateLeft.svg"/>
-                    <pic:cNvPicPr/>
-                  </pic:nvPicPr>
-                  <pic:blipFill>
-                    <a:blip r:embed="rId8">
-                      <a:extLst>
-                        <a:ext uri="{28A0092B-C50C-407E-A947-70E740481C1C}">
-                          <a14:useLocalDpi xmlns:a14="http://schemas.microsoft.com/office/drawing/2010/main" val="0"/>
-                        </a:ext>
-                        <a:ext uri="{96DAC541-7B7A-43D3-8B79-37D633B846F1}">
-                          <asvg:svgBlip xmlns:asvg="http://schemas.microsoft.com/office/drawing/2016/SVG/main" r:embed="rId9"/>
-                        </a:ext>
-                      </a:extLst>
-                    </a:blip>
-                    <a:stretch>
-                      <a:fillRect/>
-                    </a:stretch>
-                  </pic:blipFill>
-                  <pic:spPr>
-                    <a:xfrm>
-                      <a:off x="0" y="0"/>
-                      <a:ext cx="914400" cy="914400"/>
-                    </a:xfrm>
-                    <a:prstGeom prst="rect">
-                      <a:avLst/>
-                    </a:prstGeom>
-                  </pic:spPr>
-                </pic:pic>
-              </a:graphicData>
-            </a:graphic>
-          </wp:anchor>
-        </w:drawing>
-      </w:r>
-      <w:r>
-        <w:rPr>
-          <w:noProof/>
-          <w:sz w:val="24"/>
-          <w:szCs w:val="24"/>
-        </w:rPr>
-        <w:drawing>
-          <wp:anchor distT="0" distB="0" distL="114300" distR="114300" simplePos="0" relativeHeight="251666432" behindDoc="0" locked="0" layoutInCell="1" allowOverlap="1" wp14:anchorId="07BF08C5" wp14:editId="4B3800C0">
-            <wp:simplePos x="0" y="0"/>
-            <wp:positionH relativeFrom="column">
-              <wp:posOffset>813435</wp:posOffset>
-            </wp:positionH>
-            <wp:positionV relativeFrom="paragraph">
-              <wp:posOffset>727710</wp:posOffset>
-            </wp:positionV>
-            <wp:extent cx="941705" cy="1437640"/>
-            <wp:effectExtent l="0" t="317" r="0" b="0"/>
-            <wp:wrapSquare wrapText="bothSides"/>
-            <wp:docPr id="3" name="Grafik 3"/>
-            <wp:cNvGraphicFramePr>
-              <a:graphicFrameLocks xmlns:a="http://schemas.openxmlformats.org/drawingml/2006/main" noChangeAspect="1"/>
-            </wp:cNvGraphicFramePr>
-            <a:graphic xmlns:a="http://schemas.openxmlformats.org/drawingml/2006/main">
-              <a:graphicData uri="http://schemas.openxmlformats.org/drawingml/2006/picture">
-                <pic:pic xmlns:pic="http://schemas.openxmlformats.org/drawingml/2006/picture">
-                  <pic:nvPicPr>
-                    <pic:cNvPr id="1" name=""/>
-                    <pic:cNvPicPr/>
-                  </pic:nvPicPr>
-                  <pic:blipFill rotWithShape="1">
-                    <a:blip r:embed="rId6" cstate="print">
-                      <a:extLst>
-                        <a:ext uri="{28A0092B-C50C-407E-A947-70E740481C1C}">
-                          <a14:useLocalDpi xmlns:a14="http://schemas.microsoft.com/office/drawing/2010/main" val="0"/>
-                        </a:ext>
-                      </a:extLst>
-                    </a:blip>
-                    <a:srcRect l="28743" t="9619" r="20944" b="19323"/>
-                    <a:stretch/>
-                  </pic:blipFill>
-                  <pic:spPr bwMode="auto">
-                    <a:xfrm rot="5400000">
-                      <a:off x="0" y="0"/>
-                      <a:ext cx="941705" cy="1437640"/>
-                    </a:xfrm>
-                    <a:prstGeom prst="rect">
-                      <a:avLst/>
-                    </a:prstGeom>
-                    <a:ln>
-                      <a:noFill/>
-                    </a:ln>
-                    <a:extLst>
-                      <a:ext uri="{53640926-AAD7-44D8-BBD7-CCE9431645EC}">
-                        <a14:shadowObscured xmlns:a14="http://schemas.microsoft.com/office/drawing/2010/main"/>
-                      </a:ext>
-                    </a:extLst>
-                  </pic:spPr>
-                </pic:pic>
-              </a:graphicData>
-            </a:graphic>
-            <wp14:sizeRelH relativeFrom="margin">
-              <wp14:pctWidth>0</wp14:pctWidth>
-            </wp14:sizeRelH>
-            <wp14:sizeRelV relativeFrom="margin">
-              <wp14:pctHeight>0</wp14:pctHeight>
-            </wp14:sizeRelV>
-          </wp:anchor>
-        </w:drawing>
-      </w:r>
-      <w:r>
-        <w:rPr>
-          <w:rFonts w:cstheme="minorHAnsi"/>
-          <w:sz w:val="24"/>
-          <w:szCs w:val="24"/>
-        </w:rPr>
-        <w:t>Die seitliche Bewegung der Drohne erfolgt mittels Drehung um die Tiefenachse</w:t>
-      </w:r>
-    </w:p>
-    <w:p>
-      <w:pPr>
-        <w:rPr>
-          <w:rFonts w:cstheme="minorHAnsi"/>
-          <w:sz w:val="24"/>
-          <w:szCs w:val="24"/>
-        </w:rPr>
-      </w:pPr>
-    </w:p>
-    <w:p>
-      <w:pPr>
-        <w:rPr>
-          <w:rFonts w:cstheme="minorHAnsi"/>
-          <w:sz w:val="24"/>
-          <w:szCs w:val="24"/>
-        </w:rPr>
-      </w:pPr>
-    </w:p>
-    <w:p>
-      <w:pPr>
-        <w:rPr>
-          <w:rFonts w:cstheme="minorHAnsi"/>
-          <w:sz w:val="24"/>
-          <w:szCs w:val="24"/>
-        </w:rPr>
-      </w:pPr>
-    </w:p>
-    <w:p>
-      <w:pPr>
-        <w:rPr>
-          <w:rFonts w:cstheme="minorHAnsi"/>
-          <w:sz w:val="24"/>
-          <w:szCs w:val="24"/>
-        </w:rPr>
-      </w:pPr>
-    </w:p>
-    <w:p>
-      <w:pPr>
-        <w:rPr>
-          <w:rFonts w:cstheme="minorHAnsi"/>
-          <w:sz w:val="24"/>
-          <w:szCs w:val="24"/>
-        </w:rPr>
-      </w:pPr>
-    </w:p>
-    <w:p>
-      <w:pPr>
-        <w:rPr>
-          <w:rFonts w:cstheme="minorHAnsi"/>
-          <w:sz w:val="24"/>
-          <w:szCs w:val="24"/>
-        </w:rPr>
-      </w:pPr>
-    </w:p>
-    <w:p>
-      <w:pPr>
-        <w:rPr>
-          <w:rFonts w:cstheme="minorHAnsi"/>
-          <w:sz w:val="24"/>
-          <w:szCs w:val="24"/>
-        </w:rPr>
-      </w:pPr>
-    </w:p>
-    <w:p>
-      <w:pPr>
-        <w:rPr>
-          <w:rFonts w:cstheme="minorHAnsi"/>
-          <w:sz w:val="24"/>
-          <w:szCs w:val="24"/>
-        </w:rPr>
-      </w:pPr>
-      <w:r>
-        <w:rPr>
-          <w:rFonts w:cstheme="minorHAnsi"/>
-          <w:sz w:val="24"/>
-          <w:szCs w:val="24"/>
-        </w:rPr>
-        <w:t>Über eine Menü kann direkt aus der App auf die WiFi-Einstellungen zugegriffen werden</w:t>
+      </w:r>
+      <w:r>
+        <w:rPr>
+          <w:rFonts w:cstheme="minorHAnsi"/>
+          <w:sz w:val="24"/>
+          <w:szCs w:val="24"/>
+        </w:rPr>
+        <w:t xml:space="preserve">Die Mindestanforderung für die FlyControl-App stellt das Software Development Kit 15 dar. </w:t>
+      </w:r>
+      <w:r>
+        <w:rPr>
+          <w:rFonts w:cstheme="minorHAnsi"/>
+          <w:sz w:val="24"/>
+          <w:szCs w:val="24"/>
+        </w:rPr>
+        <w:t>Ä</w:t>
+      </w:r>
+      <w:r>
+        <w:rPr>
+          <w:rFonts w:cstheme="minorHAnsi"/>
+          <w:sz w:val="24"/>
+          <w:szCs w:val="24"/>
+        </w:rPr>
+        <w:t>ltere</w:t>
+      </w:r>
+      <w:r>
+        <w:rPr>
+          <w:rFonts w:cstheme="minorHAnsi"/>
+          <w:sz w:val="24"/>
+          <w:szCs w:val="24"/>
+        </w:rPr>
+        <w:t xml:space="preserve"> </w:t>
+      </w:r>
+      <w:r>
+        <w:rPr>
+          <w:rFonts w:cstheme="minorHAnsi"/>
+          <w:sz w:val="24"/>
+          <w:szCs w:val="24"/>
+        </w:rPr>
+        <w:t>Versionen</w:t>
+      </w:r>
+      <w:r>
+        <w:rPr>
+          <w:rFonts w:cstheme="minorHAnsi"/>
+          <w:sz w:val="24"/>
+          <w:szCs w:val="24"/>
+        </w:rPr>
+        <w:t xml:space="preserve"> des SDKs</w:t>
       </w:r>
       <w:bookmarkStart w:id="0" w:name="_GoBack"/>
       <w:bookmarkEnd w:id="0"/>
+      <w:r>
+        <w:rPr>
+          <w:rFonts w:cstheme="minorHAnsi"/>
+          <w:sz w:val="24"/>
+          <w:szCs w:val="24"/>
+        </w:rPr>
+        <w:t xml:space="preserve"> werden nicht</w:t>
+      </w:r>
+      <w:r>
+        <w:rPr>
+          <w:rFonts w:cstheme="minorHAnsi"/>
+          <w:sz w:val="24"/>
+          <w:szCs w:val="24"/>
+        </w:rPr>
+        <w:t xml:space="preserve"> unterstützt.</w:t>
+      </w:r>
+      <w:r>
+        <w:rPr>
+          <w:rFonts w:cstheme="minorHAnsi"/>
+          <w:sz w:val="24"/>
+          <w:szCs w:val="24"/>
+        </w:rPr>
+        <w:br/>
+      </w:r>
+      <w:r>
+        <w:rPr>
+          <w:rFonts w:cstheme="minorHAnsi"/>
+          <w:sz w:val="24"/>
+          <w:szCs w:val="24"/>
+        </w:rPr>
+        <w:t>Um den Funktionsumfang der App nutzen zu können, benötigt die Anwendung Zugriff auf das Wi-Fi bzw. die Wi-Fi Einstellungen des mobilen Gerätes sowie auf dessen Beschleunigungssensors.</w:t>
+      </w:r>
+    </w:p>
+    <w:p>
+      <w:pPr>
+        <w:rPr>
+          <w:rFonts w:cstheme="minorHAnsi"/>
+          <w:sz w:val="24"/>
+          <w:szCs w:val="24"/>
+        </w:rPr>
+      </w:pPr>
+    </w:p>
+    <w:p>
+      <w:pPr>
+        <w:rPr>
+          <w:rFonts w:cstheme="minorHAnsi"/>
+          <w:sz w:val="24"/>
+          <w:szCs w:val="24"/>
+        </w:rPr>
+      </w:pPr>
     </w:p>
     <w:sectPr>
       <w:pgSz w:w="11906" w:h="16838"/>
@@ -1261,9 +746,172 @@
 </w:document>
 </file>
 
+<file path=word/endnotes.xml><?xml version="1.0" encoding="utf-8"?>
+<w:endnotes xmlns:wpc="http://schemas.microsoft.com/office/word/2010/wordprocessingCanvas" xmlns:cx="http://schemas.microsoft.com/office/drawing/2014/chartex" xmlns:cx1="http://schemas.microsoft.com/office/drawing/2015/9/8/chartex" xmlns:cx2="http://schemas.microsoft.com/office/drawing/2015/10/21/chartex" xmlns:cx3="http://schemas.microsoft.com/office/drawing/2016/5/9/chartex" xmlns:cx4="http://schemas.microsoft.com/office/drawing/2016/5/10/chartex" xmlns:cx5="http://schemas.microsoft.com/office/drawing/2016/5/11/chartex" xmlns:cx6="http://schemas.microsoft.com/office/drawing/2016/5/12/chartex" xmlns:cx7="http://schemas.microsoft.com/office/drawing/2016/5/13/chartex" xmlns:cx8="http://schemas.microsoft.com/office/drawing/2016/5/14/chartex" xmlns:mc="http://schemas.openxmlformats.org/markup-compatibility/2006" xmlns:aink="http://schemas.microsoft.com/office/drawing/2016/ink" xmlns:am3d="http://schemas.microsoft.com/office/drawing/2017/model3d" xmlns:o="urn:schemas-microsoft-com:office:office" xmlns:r="http://schemas.openxmlformats.org/officeDocument/2006/relationships" xmlns:m="http://schemas.openxmlformats.org/officeDocument/2006/math" xmlns:v="urn:schemas-microsoft-com:vml" xmlns:wp14="http://schemas.microsoft.com/office/word/2010/wordprocessingDrawing" xmlns:wp="http://schemas.openxmlformats.org/drawingml/2006/wordprocessingDrawing" xmlns:w10="urn:schemas-microsoft-com:office:word" xmlns:w="http://schemas.openxmlformats.org/wordprocessingml/2006/main" xmlns:w14="http://schemas.microsoft.com/office/word/2010/wordml" xmlns:w15="http://schemas.microsoft.com/office/word/2012/wordml" xmlns:w16cid="http://schemas.microsoft.com/office/word/2016/wordml/cid" xmlns:w16se="http://schemas.microsoft.com/office/word/2015/wordml/symex" xmlns:wpg="http://schemas.microsoft.com/office/word/2010/wordprocessingGroup" xmlns:wpi="http://schemas.microsoft.com/office/word/2010/wordprocessingInk" xmlns:wne="http://schemas.microsoft.com/office/word/2006/wordml" xmlns:wps="http://schemas.microsoft.com/office/word/2010/wordprocessingShape" mc:Ignorable="w14 w15 w16se w16cid wp14">
+  <w:endnote w:type="separator" w:id="-1">
+    <w:p>
+      <w:pPr>
+        <w:spacing w:after="0" w:line="240" w:lineRule="auto"/>
+      </w:pPr>
+      <w:r>
+        <w:separator/>
+      </w:r>
+    </w:p>
+  </w:endnote>
+  <w:endnote w:type="continuationSeparator" w:id="0">
+    <w:p>
+      <w:pPr>
+        <w:spacing w:after="0" w:line="240" w:lineRule="auto"/>
+      </w:pPr>
+      <w:r>
+        <w:continuationSeparator/>
+      </w:r>
+    </w:p>
+  </w:endnote>
+</w:endnotes>
+</file>
+
+<file path=word/footnotes.xml><?xml version="1.0" encoding="utf-8"?>
+<w:footnotes xmlns:wpc="http://schemas.microsoft.com/office/word/2010/wordprocessingCanvas" xmlns:cx="http://schemas.microsoft.com/office/drawing/2014/chartex" xmlns:cx1="http://schemas.microsoft.com/office/drawing/2015/9/8/chartex" xmlns:cx2="http://schemas.microsoft.com/office/drawing/2015/10/21/chartex" xmlns:cx3="http://schemas.microsoft.com/office/drawing/2016/5/9/chartex" xmlns:cx4="http://schemas.microsoft.com/office/drawing/2016/5/10/chartex" xmlns:cx5="http://schemas.microsoft.com/office/drawing/2016/5/11/chartex" xmlns:cx6="http://schemas.microsoft.com/office/drawing/2016/5/12/chartex" xmlns:cx7="http://schemas.microsoft.com/office/drawing/2016/5/13/chartex" xmlns:cx8="http://schemas.microsoft.com/office/drawing/2016/5/14/chartex" xmlns:mc="http://schemas.openxmlformats.org/markup-compatibility/2006" xmlns:aink="http://schemas.microsoft.com/office/drawing/2016/ink" xmlns:am3d="http://schemas.microsoft.com/office/drawing/2017/model3d" xmlns:o="urn:schemas-microsoft-com:office:office" xmlns:r="http://schemas.openxmlformats.org/officeDocument/2006/relationships" xmlns:m="http://schemas.openxmlformats.org/officeDocument/2006/math" xmlns:v="urn:schemas-microsoft-com:vml" xmlns:wp14="http://schemas.microsoft.com/office/word/2010/wordprocessingDrawing" xmlns:wp="http://schemas.openxmlformats.org/drawingml/2006/wordprocessingDrawing" xmlns:w10="urn:schemas-microsoft-com:office:word" xmlns:w="http://schemas.openxmlformats.org/wordprocessingml/2006/main" xmlns:w14="http://schemas.microsoft.com/office/word/2010/wordml" xmlns:w15="http://schemas.microsoft.com/office/word/2012/wordml" xmlns:w16cid="http://schemas.microsoft.com/office/word/2016/wordml/cid" xmlns:w16se="http://schemas.microsoft.com/office/word/2015/wordml/symex" xmlns:wpg="http://schemas.microsoft.com/office/word/2010/wordprocessingGroup" xmlns:wpi="http://schemas.microsoft.com/office/word/2010/wordprocessingInk" xmlns:wne="http://schemas.microsoft.com/office/word/2006/wordml" xmlns:wps="http://schemas.microsoft.com/office/word/2010/wordprocessingShape" mc:Ignorable="w14 w15 w16se w16cid wp14">
+  <w:footnote w:type="separator" w:id="-1">
+    <w:p>
+      <w:pPr>
+        <w:spacing w:after="0" w:line="240" w:lineRule="auto"/>
+      </w:pPr>
+      <w:r>
+        <w:separator/>
+      </w:r>
+    </w:p>
+  </w:footnote>
+  <w:footnote w:type="continuationSeparator" w:id="0">
+    <w:p>
+      <w:pPr>
+        <w:spacing w:after="0" w:line="240" w:lineRule="auto"/>
+      </w:pPr>
+      <w:r>
+        <w:continuationSeparator/>
+      </w:r>
+    </w:p>
+  </w:footnote>
+</w:footnotes>
+</file>
+
 <file path=word/numbering.xml><?xml version="1.0" encoding="utf-8"?>
 <w:numbering xmlns:wpc="http://schemas.microsoft.com/office/word/2010/wordprocessingCanvas" xmlns:cx="http://schemas.microsoft.com/office/drawing/2014/chartex" xmlns:cx1="http://schemas.microsoft.com/office/drawing/2015/9/8/chartex" xmlns:cx2="http://schemas.microsoft.com/office/drawing/2015/10/21/chartex" xmlns:cx3="http://schemas.microsoft.com/office/drawing/2016/5/9/chartex" xmlns:cx4="http://schemas.microsoft.com/office/drawing/2016/5/10/chartex" xmlns:cx5="http://schemas.microsoft.com/office/drawing/2016/5/11/chartex" xmlns:cx6="http://schemas.microsoft.com/office/drawing/2016/5/12/chartex" xmlns:cx7="http://schemas.microsoft.com/office/drawing/2016/5/13/chartex" xmlns:cx8="http://schemas.microsoft.com/office/drawing/2016/5/14/chartex" xmlns:mc="http://schemas.openxmlformats.org/markup-compatibility/2006" xmlns:aink="http://schemas.microsoft.com/office/drawing/2016/ink" xmlns:am3d="http://schemas.microsoft.com/office/drawing/2017/model3d" xmlns:o="urn:schemas-microsoft-com:office:office" xmlns:r="http://schemas.openxmlformats.org/officeDocument/2006/relationships" xmlns:m="http://schemas.openxmlformats.org/officeDocument/2006/math" xmlns:v="urn:schemas-microsoft-com:vml" xmlns:wp14="http://schemas.microsoft.com/office/word/2010/wordprocessingDrawing" xmlns:wp="http://schemas.openxmlformats.org/drawingml/2006/wordprocessingDrawing" xmlns:w10="urn:schemas-microsoft-com:office:word" xmlns:w="http://schemas.openxmlformats.org/wordprocessingml/2006/main" xmlns:w14="http://schemas.microsoft.com/office/word/2010/wordml" xmlns:w15="http://schemas.microsoft.com/office/word/2012/wordml" xmlns:w16cid="http://schemas.microsoft.com/office/word/2016/wordml/cid" xmlns:w16se="http://schemas.microsoft.com/office/word/2015/wordml/symex" xmlns:wpg="http://schemas.microsoft.com/office/word/2010/wordprocessingGroup" xmlns:wpi="http://schemas.microsoft.com/office/word/2010/wordprocessingInk" xmlns:wne="http://schemas.microsoft.com/office/word/2006/wordml" xmlns:wps="http://schemas.microsoft.com/office/word/2010/wordprocessingShape" mc:Ignorable="w14 w15 w16se w16cid wp14">
   <w:abstractNum w:abstractNumId="0" w15:restartNumberingAfterBreak="0">
+    <w:nsid w:val="05CF1125"/>
+    <w:multiLevelType w:val="multilevel"/>
+    <w:tmpl w:val="DC1A7DC6"/>
+    <w:lvl w:ilvl="0">
+      <w:start w:val="1"/>
+      <w:numFmt w:val="decimal"/>
+      <w:lvlText w:val="%1"/>
+      <w:lvlJc w:val="left"/>
+      <w:pPr>
+        <w:ind w:left="360" w:hanging="360"/>
+      </w:pPr>
+      <w:rPr>
+        <w:rFonts w:hint="default"/>
+      </w:rPr>
+    </w:lvl>
+    <w:lvl w:ilvl="1">
+      <w:start w:val="1"/>
+      <w:numFmt w:val="decimal"/>
+      <w:lvlText w:val="%1.%2"/>
+      <w:lvlJc w:val="left"/>
+      <w:pPr>
+        <w:ind w:left="360" w:hanging="360"/>
+      </w:pPr>
+      <w:rPr>
+        <w:rFonts w:hint="default"/>
+      </w:rPr>
+    </w:lvl>
+    <w:lvl w:ilvl="2">
+      <w:start w:val="1"/>
+      <w:numFmt w:val="decimal"/>
+      <w:lvlText w:val="%1.%2.%3"/>
+      <w:lvlJc w:val="left"/>
+      <w:pPr>
+        <w:ind w:left="720" w:hanging="720"/>
+      </w:pPr>
+      <w:rPr>
+        <w:rFonts w:hint="default"/>
+      </w:rPr>
+    </w:lvl>
+    <w:lvl w:ilvl="3">
+      <w:start w:val="1"/>
+      <w:numFmt w:val="decimal"/>
+      <w:lvlText w:val="%1.%2.%3.%4"/>
+      <w:lvlJc w:val="left"/>
+      <w:pPr>
+        <w:ind w:left="720" w:hanging="720"/>
+      </w:pPr>
+      <w:rPr>
+        <w:rFonts w:hint="default"/>
+      </w:rPr>
+    </w:lvl>
+    <w:lvl w:ilvl="4">
+      <w:start w:val="1"/>
+      <w:numFmt w:val="decimal"/>
+      <w:lvlText w:val="%1.%2.%3.%4.%5"/>
+      <w:lvlJc w:val="left"/>
+      <w:pPr>
+        <w:ind w:left="1080" w:hanging="1080"/>
+      </w:pPr>
+      <w:rPr>
+        <w:rFonts w:hint="default"/>
+      </w:rPr>
+    </w:lvl>
+    <w:lvl w:ilvl="5">
+      <w:start w:val="1"/>
+      <w:numFmt w:val="decimal"/>
+      <w:lvlText w:val="%1.%2.%3.%4.%5.%6"/>
+      <w:lvlJc w:val="left"/>
+      <w:pPr>
+        <w:ind w:left="1080" w:hanging="1080"/>
+      </w:pPr>
+      <w:rPr>
+        <w:rFonts w:hint="default"/>
+      </w:rPr>
+    </w:lvl>
+    <w:lvl w:ilvl="6">
+      <w:start w:val="1"/>
+      <w:numFmt w:val="decimal"/>
+      <w:lvlText w:val="%1.%2.%3.%4.%5.%6.%7"/>
+      <w:lvlJc w:val="left"/>
+      <w:pPr>
+        <w:ind w:left="1440" w:hanging="1440"/>
+      </w:pPr>
+      <w:rPr>
+        <w:rFonts w:hint="default"/>
+      </w:rPr>
+    </w:lvl>
+    <w:lvl w:ilvl="7">
+      <w:start w:val="1"/>
+      <w:numFmt w:val="decimal"/>
+      <w:lvlText w:val="%1.%2.%3.%4.%5.%6.%7.%8"/>
+      <w:lvlJc w:val="left"/>
+      <w:pPr>
+        <w:ind w:left="1440" w:hanging="1440"/>
+      </w:pPr>
+      <w:rPr>
+        <w:rFonts w:hint="default"/>
+      </w:rPr>
+    </w:lvl>
+    <w:lvl w:ilvl="8">
+      <w:start w:val="1"/>
+      <w:numFmt w:val="decimal"/>
+      <w:lvlText w:val="%1.%2.%3.%4.%5.%6.%7.%8.%9"/>
+      <w:lvlJc w:val="left"/>
+      <w:pPr>
+        <w:ind w:left="1800" w:hanging="1800"/>
+      </w:pPr>
+      <w:rPr>
+        <w:rFonts w:hint="default"/>
+      </w:rPr>
+    </w:lvl>
+  </w:abstractNum>
+  <w:abstractNum w:abstractNumId="1" w15:restartNumberingAfterBreak="0">
     <w:nsid w:val="06B870B3"/>
     <w:multiLevelType w:val="hybridMultilevel"/>
     <w:tmpl w:val="A080DB2E"/>
@@ -1352,7 +1000,7 @@
       </w:pPr>
     </w:lvl>
   </w:abstractNum>
-  <w:abstractNum w:abstractNumId="1" w15:restartNumberingAfterBreak="0">
+  <w:abstractNum w:abstractNumId="2" w15:restartNumberingAfterBreak="0">
     <w:nsid w:val="640A29F5"/>
     <w:multiLevelType w:val="hybridMultilevel"/>
     <w:tmpl w:val="B0AAEBA0"/>
@@ -1466,10 +1114,13 @@
     </w:lvl>
   </w:abstractNum>
   <w:num w:numId="1">
-    <w:abstractNumId w:val="0"/>
+    <w:abstractNumId w:val="1"/>
   </w:num>
   <w:num w:numId="2">
-    <w:abstractNumId w:val="1"/>
+    <w:abstractNumId w:val="2"/>
+  </w:num>
+  <w:num w:numId="3">
+    <w:abstractNumId w:val="0"/>
   </w:num>
 </w:numbering>
 </file>
@@ -1874,6 +1525,27 @@
     <w:qFormat/>
     <w:rsid w:val="0011339A"/>
   </w:style>
+  <w:style w:type="paragraph" w:styleId="berschrift1">
+    <w:name w:val="heading 1"/>
+    <w:basedOn w:val="Standard"/>
+    <w:next w:val="Standard"/>
+    <w:link w:val="berschrift1Zchn"/>
+    <w:uiPriority w:val="9"/>
+    <w:qFormat/>
+    <w:rsid w:val="00485E91"/>
+    <w:pPr>
+      <w:keepNext/>
+      <w:keepLines/>
+      <w:spacing w:before="240" w:after="0"/>
+      <w:outlineLvl w:val="0"/>
+    </w:pPr>
+    <w:rPr>
+      <w:rFonts w:asciiTheme="majorHAnsi" w:eastAsiaTheme="majorEastAsia" w:hAnsiTheme="majorHAnsi" w:cstheme="majorBidi"/>
+      <w:color w:val="2F5496" w:themeColor="accent1" w:themeShade="BF"/>
+      <w:sz w:val="32"/>
+      <w:szCs w:val="32"/>
+    </w:rPr>
+  </w:style>
   <w:style w:type="character" w:default="1" w:styleId="Absatz-Standardschriftart">
     <w:name w:val="Default Paragraph Font"/>
     <w:uiPriority w:val="1"/>
@@ -1911,6 +1583,103 @@
       <w:ind w:left="720"/>
       <w:contextualSpacing/>
     </w:pPr>
+  </w:style>
+  <w:style w:type="paragraph" w:styleId="KeinLeerraum">
+    <w:name w:val="No Spacing"/>
+    <w:link w:val="KeinLeerraumZchn"/>
+    <w:uiPriority w:val="1"/>
+    <w:qFormat/>
+    <w:rsid w:val="00485E91"/>
+    <w:pPr>
+      <w:spacing w:after="0" w:line="240" w:lineRule="auto"/>
+    </w:pPr>
+    <w:rPr>
+      <w:rFonts w:eastAsiaTheme="minorEastAsia"/>
+      <w:lang w:eastAsia="de-DE"/>
+    </w:rPr>
+  </w:style>
+  <w:style w:type="character" w:customStyle="1" w:styleId="KeinLeerraumZchn">
+    <w:name w:val="Kein Leerraum Zchn"/>
+    <w:basedOn w:val="Absatz-Standardschriftart"/>
+    <w:link w:val="KeinLeerraum"/>
+    <w:uiPriority w:val="1"/>
+    <w:rsid w:val="00485E91"/>
+    <w:rPr>
+      <w:rFonts w:eastAsiaTheme="minorEastAsia"/>
+      <w:lang w:eastAsia="de-DE"/>
+    </w:rPr>
+  </w:style>
+  <w:style w:type="character" w:customStyle="1" w:styleId="berschrift1Zchn">
+    <w:name w:val="Überschrift 1 Zchn"/>
+    <w:basedOn w:val="Absatz-Standardschriftart"/>
+    <w:link w:val="berschrift1"/>
+    <w:uiPriority w:val="9"/>
+    <w:rsid w:val="00485E91"/>
+    <w:rPr>
+      <w:rFonts w:asciiTheme="majorHAnsi" w:eastAsiaTheme="majorEastAsia" w:hAnsiTheme="majorHAnsi" w:cstheme="majorBidi"/>
+      <w:color w:val="2F5496" w:themeColor="accent1" w:themeShade="BF"/>
+      <w:sz w:val="32"/>
+      <w:szCs w:val="32"/>
+    </w:rPr>
+  </w:style>
+  <w:style w:type="paragraph" w:styleId="Inhaltsverzeichnisberschrift">
+    <w:name w:val="TOC Heading"/>
+    <w:basedOn w:val="berschrift1"/>
+    <w:next w:val="Standard"/>
+    <w:uiPriority w:val="39"/>
+    <w:unhideWhenUsed/>
+    <w:qFormat/>
+    <w:rsid w:val="00485E91"/>
+    <w:pPr>
+      <w:outlineLvl w:val="9"/>
+    </w:pPr>
+    <w:rPr>
+      <w:lang w:eastAsia="de-DE"/>
+    </w:rPr>
+  </w:style>
+  <w:style w:type="paragraph" w:styleId="Kopfzeile">
+    <w:name w:val="header"/>
+    <w:basedOn w:val="Standard"/>
+    <w:link w:val="KopfzeileZchn"/>
+    <w:uiPriority w:val="99"/>
+    <w:unhideWhenUsed/>
+    <w:rsid w:val="00485E91"/>
+    <w:pPr>
+      <w:tabs>
+        <w:tab w:val="center" w:pos="4536"/>
+        <w:tab w:val="right" w:pos="9072"/>
+      </w:tabs>
+      <w:spacing w:after="0" w:line="240" w:lineRule="auto"/>
+    </w:pPr>
+  </w:style>
+  <w:style w:type="character" w:customStyle="1" w:styleId="KopfzeileZchn">
+    <w:name w:val="Kopfzeile Zchn"/>
+    <w:basedOn w:val="Absatz-Standardschriftart"/>
+    <w:link w:val="Kopfzeile"/>
+    <w:uiPriority w:val="99"/>
+    <w:rsid w:val="00485E91"/>
+  </w:style>
+  <w:style w:type="paragraph" w:styleId="Fuzeile">
+    <w:name w:val="footer"/>
+    <w:basedOn w:val="Standard"/>
+    <w:link w:val="FuzeileZchn"/>
+    <w:uiPriority w:val="99"/>
+    <w:unhideWhenUsed/>
+    <w:rsid w:val="00485E91"/>
+    <w:pPr>
+      <w:tabs>
+        <w:tab w:val="center" w:pos="4536"/>
+        <w:tab w:val="right" w:pos="9072"/>
+      </w:tabs>
+      <w:spacing w:after="0" w:line="240" w:lineRule="auto"/>
+    </w:pPr>
+  </w:style>
+  <w:style w:type="character" w:customStyle="1" w:styleId="FuzeileZchn">
+    <w:name w:val="Fußzeile Zchn"/>
+    <w:basedOn w:val="Absatz-Standardschriftart"/>
+    <w:link w:val="Fuzeile"/>
+    <w:uiPriority w:val="99"/>
+    <w:rsid w:val="00485E91"/>
   </w:style>
 </w:styles>
 </file>
@@ -2215,7 +1984,7 @@
 </file>
 
 <file path=customXml/itemProps1.xml><?xml version="1.0" encoding="utf-8"?>
-<ds:datastoreItem xmlns:ds="http://schemas.openxmlformats.org/officeDocument/2006/customXml" ds:itemID="{8A6E5889-EF5C-4146-801A-143BF8A76C85}">
+<ds:datastoreItem xmlns:ds="http://schemas.openxmlformats.org/officeDocument/2006/customXml" ds:itemID="{912D729E-60D7-42BA-BD5A-253E0FA47166}">
   <ds:schemaRefs>
     <ds:schemaRef ds:uri="http://schemas.openxmlformats.org/officeDocument/2006/bibliography"/>
   </ds:schemaRefs>

</xml_diff>